<commit_message>
Fixed #143 End block parsing problems
There is an information message added at the other block ending
with a reminder about the expected block ending.
</commit_message>
<xml_diff>
--- a/tests/org.obeonetwork.m2doc.tests/resources/conditional/otherBlockEnd/otherBlockEnd-expected-validation.docx
+++ b/tests/org.obeonetwork.m2doc.tests/resources/conditional/otherBlockEnd/otherBlockEnd-expected-validation.docx
@@ -130,6 +130,25 @@
           <w:highlight w:val="lightGray"/>
         </w:rPr>
         <w:t>Unexpected tag m:endfor at this location</w:t>
+      </w:r>
+      <w:r>
+        <w:t xml:space="preserve">    </w:t>
+      </w:r>
+      <w:r>
+        <w:rPr>
+          <w:color w:val="0000FF"/>
+          <w:sz w:val="32"/>
+          <w:highlight w:val="lightGray"/>
+        </w:rPr>
+        <w:t>&lt;---</w:t>
+      </w:r>
+      <w:r>
+        <w:rPr>
+          <w:color w:val="0000FF"/>
+          <w:sz w:val="32"/>
+          <w:highlight w:val="lightGray"/>
+        </w:rPr>
+        <w:t>Did you forget the [ELSEIF, ELSE, ENDIF]?</w:t>
       </w:r>
       <w:r>
         <w:t xml:space="preserve">    </w:t>

</xml_diff>